<commit_message>
I update some code in table creation
</commit_message>
<xml_diff>
--- a/my_test_doc_2020-05-13.docx
+++ b/my_test_doc_2020-05-13.docx
@@ -47,17 +47,12 @@
           <w:insideH w:val="single"/>
           <w:insideV w:val="single"/>
         </w:tblBorders>
-        <w:tblCellMar>
-          <w:top w:type="dxa" w:w="10"/>
-          <w:left w:type="dxa" w:w="50"/>
-          <w:bottom w:type="dxa" w:w="100"/>
-          <w:right w:type="dxa" w:w="50"/>
-        </w:tblCellMar>
       </w:tblPr>
       <w:tr>
         <w:tc>
           <w:tcPr>
             <w:shd w:color="auto" w:val="clear" w:fill="4d82be"/>
+            <w:vAlign w:val="center"/>
             <w:vAlign w:val="center"/>
           </w:tcPr>
           <w:p/>
@@ -77,6 +72,7 @@
           <w:tcPr>
             <w:shd w:color="auto" w:val="clear" w:fill="4d82be"/>
             <w:vAlign w:val="center"/>
+            <w:vAlign w:val="center"/>
           </w:tcPr>
           <w:p/>
           <w:p>
@@ -94,6 +90,7 @@
         <w:tc>
           <w:tcPr>
             <w:shd w:color="auto" w:val="clear" w:fill="4d82be"/>
+            <w:vAlign w:val="center"/>
             <w:vAlign w:val="center"/>
           </w:tcPr>
           <w:p/>

</xml_diff>

<commit_message>
I update code with nestedTable logic
</commit_message>
<xml_diff>
--- a/my_test_doc_2020-05-13.docx
+++ b/my_test_doc_2020-05-13.docx
@@ -106,6 +106,25 @@
             </w:r>
           </w:p>
         </w:tc>
+        <w:tc>
+          <w:tcPr>
+            <w:shd w:color="auto" w:val="clear" w:fill="4d82be"/>
+            <w:vAlign w:val="center"/>
+            <w:vAlign w:val="center"/>
+          </w:tcPr>
+          <w:p/>
+          <w:p>
+            <w:pPr>
+              <w:jc w:val="center"/>
+            </w:pPr>
+            <w:r>
+              <w:rPr>
+                <w:color w:val="ffffff"/>
+              </w:rPr>
+              <w:t>Position</w:t>
+            </w:r>
+          </w:p>
+        </w:tc>
       </w:tr>
       <w:tr>
         <w:tc>
@@ -141,6 +160,9 @@
             </w:r>
           </w:p>
         </w:tc>
+        <w:tc>
+          <w:p/>
+        </w:tc>
       </w:tr>
       <w:tr>
         <w:tc>
@@ -176,6 +198,9 @@
             </w:r>
           </w:p>
         </w:tc>
+        <w:tc>
+          <w:p/>
+        </w:tc>
       </w:tr>
       <w:tr>
         <w:tc>
@@ -211,6 +236,9 @@
             </w:r>
           </w:p>
         </w:tc>
+        <w:tc>
+          <w:p/>
+        </w:tc>
       </w:tr>
       <w:tr>
         <w:tc>
@@ -246,6 +274,9 @@
             </w:r>
           </w:p>
         </w:tc>
+        <w:tc>
+          <w:p/>
+        </w:tc>
       </w:tr>
       <w:tr>
         <w:tc>
@@ -280,6 +311,9 @@
               <w:t>Cognizant</w:t>
             </w:r>
           </w:p>
+        </w:tc>
+        <w:tc>
+          <w:p/>
         </w:tc>
       </w:tr>
     </w:tbl>

</xml_diff>